<commit_message>
Initio WS24 and Adding Question numbers to Pi2Go Simulator Part 2.
</commit_message>
<xml_diff>
--- a/resources/pi2go_sim/Part2-Pi2GoSimulator.docx
+++ b/resources/pi2go_sim/Part2-Pi2GoSimulator.docx
@@ -871,8 +871,16 @@
       <w:r>
         <w:rPr>
           <w:rFonts w:ascii="Calibri" w:eastAsia="Calibri" w:hAnsi="Calibri" w:cs="Calibri"/>
+          <w:b/>
+          <w:bCs/>
         </w:rPr>
         <w:lastRenderedPageBreak/>
+        <w:t xml:space="preserve">Question 1: </w:t>
+      </w:r>
+      <w:r>
+        <w:rPr>
+          <w:rFonts w:ascii="Calibri" w:eastAsia="Calibri" w:hAnsi="Calibri" w:cs="Calibri"/>
+        </w:rPr>
         <w:t>What do you think this program will do?</w:t>
       </w:r>
     </w:p>
@@ -1117,6 +1125,14 @@
       <w:r>
         <w:rPr>
           <w:rFonts w:ascii="Calibri" w:eastAsia="Calibri" w:hAnsi="Calibri" w:cs="Calibri"/>
+          <w:b/>
+          <w:bCs/>
+        </w:rPr>
+        <w:t xml:space="preserve">Question 2: </w:t>
+      </w:r>
+      <w:r>
+        <w:rPr>
+          <w:rFonts w:ascii="Calibri" w:eastAsia="Calibri" w:hAnsi="Calibri" w:cs="Calibri"/>
         </w:rPr>
         <w:t>How can you test if the program works?</w:t>
       </w:r>
@@ -1344,6 +1360,21 @@
           <w:rFonts w:ascii="Calibri" w:eastAsia="Calibri" w:hAnsi="Calibri" w:cs="Calibri"/>
         </w:rPr>
       </w:pPr>
+    </w:p>
+    <w:p>
+      <w:pPr>
+        <w:rPr>
+          <w:rFonts w:ascii="Calibri" w:eastAsia="Calibri" w:hAnsi="Calibri" w:cs="Calibri"/>
+        </w:rPr>
+      </w:pPr>
+      <w:r>
+        <w:rPr>
+          <w:rFonts w:ascii="Calibri" w:eastAsia="Calibri" w:hAnsi="Calibri" w:cs="Calibri"/>
+          <w:b/>
+          <w:bCs/>
+        </w:rPr>
+        <w:t xml:space="preserve">Question 3: </w:t>
+      </w:r>
       <w:r>
         <w:rPr>
           <w:rFonts w:ascii="Calibri" w:eastAsia="Calibri" w:hAnsi="Calibri" w:cs="Calibri"/>
@@ -1369,7 +1400,21 @@
           <w:rFonts w:ascii="Calibri" w:eastAsia="Calibri" w:hAnsi="Calibri" w:cs="Calibri"/>
           <w:b/>
         </w:rPr>
-        <w:t xml:space="preserve">Exercise: </w:t>
+        <w:t>Exercise</w:t>
+      </w:r>
+      <w:r>
+        <w:rPr>
+          <w:rFonts w:ascii="Calibri" w:eastAsia="Calibri" w:hAnsi="Calibri" w:cs="Calibri"/>
+          <w:b/>
+        </w:rPr>
+        <w:t xml:space="preserve"> 1</w:t>
+      </w:r>
+      <w:r>
+        <w:rPr>
+          <w:rFonts w:ascii="Calibri" w:eastAsia="Calibri" w:hAnsi="Calibri" w:cs="Calibri"/>
+          <w:b/>
+        </w:rPr>
+        <w:t xml:space="preserve">: </w:t>
       </w:r>
       <w:r>
         <w:rPr>
@@ -1399,240 +1444,17 @@
     </w:p>
     <w:p>
       <w:pPr>
-        <w:rPr>
-          <w:rFonts w:ascii="Calibri" w:eastAsia="Calibri" w:hAnsi="Calibri" w:cs="Calibri"/>
-        </w:rPr>
-      </w:pPr>
-      <w:r>
-        <w:rPr>
-          <w:rFonts w:ascii="Calibri" w:eastAsia="Calibri" w:hAnsi="Calibri" w:cs="Calibri"/>
-        </w:rPr>
-        <w:t>Write your program below:</w:t>
-      </w:r>
-    </w:p>
-    <w:p/>
-    <w:p>
-      <w:pPr>
-        <w:pBdr>
-          <w:top w:val="single" w:sz="4" w:space="1" w:color="000000"/>
-          <w:left w:val="single" w:sz="4" w:space="4" w:color="000000"/>
-          <w:bottom w:val="single" w:sz="4" w:space="1" w:color="000000"/>
-          <w:right w:val="single" w:sz="4" w:space="4" w:color="000000"/>
-        </w:pBdr>
-      </w:pPr>
-    </w:p>
-    <w:p>
-      <w:pPr>
-        <w:pBdr>
-          <w:top w:val="single" w:sz="4" w:space="1" w:color="000000"/>
-          <w:left w:val="single" w:sz="4" w:space="4" w:color="000000"/>
-          <w:bottom w:val="single" w:sz="4" w:space="1" w:color="000000"/>
-          <w:right w:val="single" w:sz="4" w:space="4" w:color="000000"/>
-        </w:pBdr>
-      </w:pPr>
-    </w:p>
-    <w:p>
-      <w:pPr>
-        <w:pBdr>
-          <w:top w:val="single" w:sz="4" w:space="1" w:color="000000"/>
-          <w:left w:val="single" w:sz="4" w:space="4" w:color="000000"/>
-          <w:bottom w:val="single" w:sz="4" w:space="1" w:color="000000"/>
-          <w:right w:val="single" w:sz="4" w:space="4" w:color="000000"/>
-        </w:pBdr>
-      </w:pPr>
-    </w:p>
-    <w:p>
-      <w:pPr>
-        <w:pBdr>
-          <w:top w:val="single" w:sz="4" w:space="1" w:color="000000"/>
-          <w:left w:val="single" w:sz="4" w:space="4" w:color="000000"/>
-          <w:bottom w:val="single" w:sz="4" w:space="1" w:color="000000"/>
-          <w:right w:val="single" w:sz="4" w:space="4" w:color="000000"/>
-        </w:pBdr>
-      </w:pPr>
-    </w:p>
-    <w:p>
-      <w:pPr>
-        <w:pBdr>
-          <w:top w:val="single" w:sz="4" w:space="1" w:color="000000"/>
-          <w:left w:val="single" w:sz="4" w:space="4" w:color="000000"/>
-          <w:bottom w:val="single" w:sz="4" w:space="1" w:color="000000"/>
-          <w:right w:val="single" w:sz="4" w:space="4" w:color="000000"/>
-        </w:pBdr>
-      </w:pPr>
-    </w:p>
-    <w:p>
-      <w:pPr>
-        <w:pBdr>
-          <w:top w:val="single" w:sz="4" w:space="1" w:color="000000"/>
-          <w:left w:val="single" w:sz="4" w:space="4" w:color="000000"/>
-          <w:bottom w:val="single" w:sz="4" w:space="1" w:color="000000"/>
-          <w:right w:val="single" w:sz="4" w:space="4" w:color="000000"/>
-        </w:pBdr>
-      </w:pPr>
-    </w:p>
-    <w:p>
-      <w:pPr>
-        <w:pBdr>
-          <w:top w:val="single" w:sz="4" w:space="1" w:color="000000"/>
-          <w:left w:val="single" w:sz="4" w:space="4" w:color="000000"/>
-          <w:bottom w:val="single" w:sz="4" w:space="1" w:color="000000"/>
-          <w:right w:val="single" w:sz="4" w:space="4" w:color="000000"/>
-        </w:pBdr>
-      </w:pPr>
-    </w:p>
-    <w:p>
-      <w:pPr>
-        <w:pBdr>
-          <w:top w:val="single" w:sz="4" w:space="1" w:color="000000"/>
-          <w:left w:val="single" w:sz="4" w:space="4" w:color="000000"/>
-          <w:bottom w:val="single" w:sz="4" w:space="1" w:color="000000"/>
-          <w:right w:val="single" w:sz="4" w:space="4" w:color="000000"/>
-        </w:pBdr>
-      </w:pPr>
-    </w:p>
-    <w:p>
-      <w:pPr>
-        <w:pBdr>
-          <w:top w:val="single" w:sz="4" w:space="1" w:color="000000"/>
-          <w:left w:val="single" w:sz="4" w:space="4" w:color="000000"/>
-          <w:bottom w:val="single" w:sz="4" w:space="1" w:color="000000"/>
-          <w:right w:val="single" w:sz="4" w:space="4" w:color="000000"/>
-        </w:pBdr>
-      </w:pPr>
-    </w:p>
-    <w:p>
-      <w:pPr>
-        <w:pBdr>
-          <w:top w:val="single" w:sz="4" w:space="1" w:color="000000"/>
-          <w:left w:val="single" w:sz="4" w:space="4" w:color="000000"/>
-          <w:bottom w:val="single" w:sz="4" w:space="1" w:color="000000"/>
-          <w:right w:val="single" w:sz="4" w:space="4" w:color="000000"/>
-        </w:pBdr>
-      </w:pPr>
-    </w:p>
-    <w:p>
-      <w:pPr>
-        <w:pBdr>
-          <w:top w:val="single" w:sz="4" w:space="1" w:color="000000"/>
-          <w:left w:val="single" w:sz="4" w:space="4" w:color="000000"/>
-          <w:bottom w:val="single" w:sz="4" w:space="1" w:color="000000"/>
-          <w:right w:val="single" w:sz="4" w:space="4" w:color="000000"/>
-        </w:pBdr>
-      </w:pPr>
-    </w:p>
-    <w:p>
-      <w:pPr>
-        <w:pBdr>
-          <w:top w:val="single" w:sz="4" w:space="1" w:color="000000"/>
-          <w:left w:val="single" w:sz="4" w:space="4" w:color="000000"/>
-          <w:bottom w:val="single" w:sz="4" w:space="1" w:color="000000"/>
-          <w:right w:val="single" w:sz="4" w:space="4" w:color="000000"/>
-        </w:pBdr>
-      </w:pPr>
-    </w:p>
-    <w:p>
-      <w:pPr>
-        <w:pBdr>
-          <w:top w:val="single" w:sz="4" w:space="1" w:color="000000"/>
-          <w:left w:val="single" w:sz="4" w:space="4" w:color="000000"/>
-          <w:bottom w:val="single" w:sz="4" w:space="1" w:color="000000"/>
-          <w:right w:val="single" w:sz="4" w:space="4" w:color="000000"/>
-        </w:pBdr>
-      </w:pPr>
-    </w:p>
-    <w:p>
-      <w:pPr>
-        <w:pBdr>
-          <w:top w:val="single" w:sz="4" w:space="1" w:color="000000"/>
-          <w:left w:val="single" w:sz="4" w:space="4" w:color="000000"/>
-          <w:bottom w:val="single" w:sz="4" w:space="1" w:color="000000"/>
-          <w:right w:val="single" w:sz="4" w:space="4" w:color="000000"/>
-        </w:pBdr>
-      </w:pPr>
-    </w:p>
-    <w:p>
-      <w:pPr>
-        <w:pBdr>
-          <w:top w:val="single" w:sz="4" w:space="1" w:color="000000"/>
-          <w:left w:val="single" w:sz="4" w:space="4" w:color="000000"/>
-          <w:bottom w:val="single" w:sz="4" w:space="1" w:color="000000"/>
-          <w:right w:val="single" w:sz="4" w:space="4" w:color="000000"/>
-        </w:pBdr>
-      </w:pPr>
-    </w:p>
-    <w:p>
-      <w:pPr>
-        <w:pBdr>
-          <w:top w:val="single" w:sz="4" w:space="1" w:color="000000"/>
-          <w:left w:val="single" w:sz="4" w:space="4" w:color="000000"/>
-          <w:bottom w:val="single" w:sz="4" w:space="1" w:color="000000"/>
-          <w:right w:val="single" w:sz="4" w:space="4" w:color="000000"/>
-        </w:pBdr>
-      </w:pPr>
-    </w:p>
-    <w:p>
-      <w:pPr>
-        <w:pBdr>
-          <w:top w:val="single" w:sz="4" w:space="1" w:color="000000"/>
-          <w:left w:val="single" w:sz="4" w:space="4" w:color="000000"/>
-          <w:bottom w:val="single" w:sz="4" w:space="1" w:color="000000"/>
-          <w:right w:val="single" w:sz="4" w:space="4" w:color="000000"/>
-        </w:pBdr>
-      </w:pPr>
-    </w:p>
-    <w:p>
-      <w:pPr>
-        <w:pBdr>
-          <w:top w:val="single" w:sz="4" w:space="1" w:color="000000"/>
-          <w:left w:val="single" w:sz="4" w:space="4" w:color="000000"/>
-          <w:bottom w:val="single" w:sz="4" w:space="1" w:color="000000"/>
-          <w:right w:val="single" w:sz="4" w:space="4" w:color="000000"/>
-        </w:pBdr>
-      </w:pPr>
-    </w:p>
-    <w:p>
-      <w:pPr>
-        <w:pBdr>
-          <w:top w:val="single" w:sz="4" w:space="1" w:color="000000"/>
-          <w:left w:val="single" w:sz="4" w:space="4" w:color="000000"/>
-          <w:bottom w:val="single" w:sz="4" w:space="1" w:color="000000"/>
-          <w:right w:val="single" w:sz="4" w:space="4" w:color="000000"/>
-        </w:pBdr>
-      </w:pPr>
-    </w:p>
-    <w:p>
-      <w:pPr>
-        <w:jc w:val="both"/>
-        <w:rPr>
-          <w:rFonts w:ascii="Calibri" w:eastAsia="Calibri" w:hAnsi="Calibri" w:cs="Calibri"/>
-          <w:b/>
-        </w:rPr>
-      </w:pPr>
-    </w:p>
-    <w:p>
-      <w:pPr>
-        <w:jc w:val="both"/>
-        <w:rPr>
-          <w:rFonts w:ascii="Calibri" w:eastAsia="Calibri" w:hAnsi="Calibri" w:cs="Calibri"/>
-          <w:b/>
-        </w:rPr>
-      </w:pPr>
-    </w:p>
-    <w:p>
-      <w:pPr>
-        <w:jc w:val="both"/>
-        <w:rPr>
-          <w:rFonts w:ascii="Calibri" w:eastAsia="Calibri" w:hAnsi="Calibri" w:cs="Calibri"/>
-          <w:bCs/>
-        </w:rPr>
-      </w:pPr>
-      <w:r>
-        <w:rPr>
-          <w:rFonts w:ascii="Calibri" w:eastAsia="Calibri" w:hAnsi="Calibri" w:cs="Calibri"/>
-          <w:b/>
-        </w:rPr>
-        <w:lastRenderedPageBreak/>
+        <w:jc w:val="both"/>
+        <w:rPr>
+          <w:rFonts w:ascii="Calibri" w:eastAsia="Calibri" w:hAnsi="Calibri" w:cs="Calibri"/>
+          <w:bCs/>
+        </w:rPr>
+      </w:pPr>
+      <w:r>
+        <w:rPr>
+          <w:rFonts w:ascii="Calibri" w:eastAsia="Calibri" w:hAnsi="Calibri" w:cs="Calibri"/>
+          <w:b/>
+        </w:rPr>
         <w:t xml:space="preserve">More on Comparisons: </w:t>
       </w:r>
       <w:r>
@@ -2088,7 +1910,21 @@
           <w:rFonts w:ascii="Calibri" w:eastAsia="Calibri" w:hAnsi="Calibri" w:cs="Calibri"/>
           <w:b/>
         </w:rPr>
-        <w:t xml:space="preserve">Exercise:  </w:t>
+        <w:t>Exercise</w:t>
+      </w:r>
+      <w:r>
+        <w:rPr>
+          <w:rFonts w:ascii="Calibri" w:eastAsia="Calibri" w:hAnsi="Calibri" w:cs="Calibri"/>
+          <w:b/>
+        </w:rPr>
+        <w:t xml:space="preserve"> 2</w:t>
+      </w:r>
+      <w:r>
+        <w:rPr>
+          <w:rFonts w:ascii="Calibri" w:eastAsia="Calibri" w:hAnsi="Calibri" w:cs="Calibri"/>
+          <w:b/>
+        </w:rPr>
+        <w:t xml:space="preserve">:  </w:t>
       </w:r>
       <w:r>
         <w:rPr>
@@ -2190,7 +2026,21 @@
           <w:rFonts w:ascii="Calibri" w:eastAsia="Calibri" w:hAnsi="Calibri" w:cs="Calibri"/>
           <w:b/>
         </w:rPr>
-        <w:t xml:space="preserve">Exercise: </w:t>
+        <w:t>Exercise</w:t>
+      </w:r>
+      <w:r>
+        <w:rPr>
+          <w:rFonts w:ascii="Calibri" w:eastAsia="Calibri" w:hAnsi="Calibri" w:cs="Calibri"/>
+          <w:b/>
+        </w:rPr>
+        <w:t xml:space="preserve"> 3</w:t>
+      </w:r>
+      <w:r>
+        <w:rPr>
+          <w:rFonts w:ascii="Calibri" w:eastAsia="Calibri" w:hAnsi="Calibri" w:cs="Calibri"/>
+          <w:b/>
+        </w:rPr>
+        <w:t xml:space="preserve">: </w:t>
       </w:r>
       <w:r>
         <w:rPr>
@@ -2259,243 +2109,6 @@
         <w:rPr>
           <w:rFonts w:ascii="Calibri" w:eastAsia="Calibri" w:hAnsi="Calibri" w:cs="Calibri"/>
         </w:rPr>
-      </w:pPr>
-      <w:r>
-        <w:rPr>
-          <w:rFonts w:ascii="Calibri" w:eastAsia="Calibri" w:hAnsi="Calibri" w:cs="Calibri"/>
-        </w:rPr>
-        <w:t>Write your program below:</w:t>
-      </w:r>
-    </w:p>
-    <w:p/>
-    <w:p>
-      <w:pPr>
-        <w:pBdr>
-          <w:top w:val="single" w:sz="4" w:space="1" w:color="000000"/>
-          <w:left w:val="single" w:sz="4" w:space="4" w:color="000000"/>
-          <w:bottom w:val="single" w:sz="4" w:space="1" w:color="000000"/>
-          <w:right w:val="single" w:sz="4" w:space="4" w:color="000000"/>
-        </w:pBdr>
-      </w:pPr>
-    </w:p>
-    <w:p>
-      <w:pPr>
-        <w:pBdr>
-          <w:top w:val="single" w:sz="4" w:space="1" w:color="000000"/>
-          <w:left w:val="single" w:sz="4" w:space="4" w:color="000000"/>
-          <w:bottom w:val="single" w:sz="4" w:space="1" w:color="000000"/>
-          <w:right w:val="single" w:sz="4" w:space="4" w:color="000000"/>
-        </w:pBdr>
-      </w:pPr>
-    </w:p>
-    <w:p>
-      <w:pPr>
-        <w:pBdr>
-          <w:top w:val="single" w:sz="4" w:space="1" w:color="000000"/>
-          <w:left w:val="single" w:sz="4" w:space="4" w:color="000000"/>
-          <w:bottom w:val="single" w:sz="4" w:space="1" w:color="000000"/>
-          <w:right w:val="single" w:sz="4" w:space="4" w:color="000000"/>
-        </w:pBdr>
-      </w:pPr>
-    </w:p>
-    <w:p>
-      <w:pPr>
-        <w:pBdr>
-          <w:top w:val="single" w:sz="4" w:space="1" w:color="000000"/>
-          <w:left w:val="single" w:sz="4" w:space="4" w:color="000000"/>
-          <w:bottom w:val="single" w:sz="4" w:space="1" w:color="000000"/>
-          <w:right w:val="single" w:sz="4" w:space="4" w:color="000000"/>
-        </w:pBdr>
-      </w:pPr>
-    </w:p>
-    <w:p>
-      <w:pPr>
-        <w:pBdr>
-          <w:top w:val="single" w:sz="4" w:space="1" w:color="000000"/>
-          <w:left w:val="single" w:sz="4" w:space="4" w:color="000000"/>
-          <w:bottom w:val="single" w:sz="4" w:space="1" w:color="000000"/>
-          <w:right w:val="single" w:sz="4" w:space="4" w:color="000000"/>
-        </w:pBdr>
-      </w:pPr>
-    </w:p>
-    <w:p>
-      <w:pPr>
-        <w:pBdr>
-          <w:top w:val="single" w:sz="4" w:space="1" w:color="000000"/>
-          <w:left w:val="single" w:sz="4" w:space="4" w:color="000000"/>
-          <w:bottom w:val="single" w:sz="4" w:space="1" w:color="000000"/>
-          <w:right w:val="single" w:sz="4" w:space="4" w:color="000000"/>
-        </w:pBdr>
-      </w:pPr>
-    </w:p>
-    <w:p>
-      <w:pPr>
-        <w:pBdr>
-          <w:top w:val="single" w:sz="4" w:space="1" w:color="000000"/>
-          <w:left w:val="single" w:sz="4" w:space="4" w:color="000000"/>
-          <w:bottom w:val="single" w:sz="4" w:space="1" w:color="000000"/>
-          <w:right w:val="single" w:sz="4" w:space="4" w:color="000000"/>
-        </w:pBdr>
-      </w:pPr>
-    </w:p>
-    <w:p>
-      <w:pPr>
-        <w:pBdr>
-          <w:top w:val="single" w:sz="4" w:space="1" w:color="000000"/>
-          <w:left w:val="single" w:sz="4" w:space="4" w:color="000000"/>
-          <w:bottom w:val="single" w:sz="4" w:space="1" w:color="000000"/>
-          <w:right w:val="single" w:sz="4" w:space="4" w:color="000000"/>
-        </w:pBdr>
-      </w:pPr>
-    </w:p>
-    <w:p>
-      <w:pPr>
-        <w:pBdr>
-          <w:top w:val="single" w:sz="4" w:space="1" w:color="000000"/>
-          <w:left w:val="single" w:sz="4" w:space="4" w:color="000000"/>
-          <w:bottom w:val="single" w:sz="4" w:space="1" w:color="000000"/>
-          <w:right w:val="single" w:sz="4" w:space="4" w:color="000000"/>
-        </w:pBdr>
-      </w:pPr>
-    </w:p>
-    <w:p>
-      <w:pPr>
-        <w:pBdr>
-          <w:top w:val="single" w:sz="4" w:space="1" w:color="000000"/>
-          <w:left w:val="single" w:sz="4" w:space="4" w:color="000000"/>
-          <w:bottom w:val="single" w:sz="4" w:space="1" w:color="000000"/>
-          <w:right w:val="single" w:sz="4" w:space="4" w:color="000000"/>
-        </w:pBdr>
-      </w:pPr>
-    </w:p>
-    <w:p>
-      <w:pPr>
-        <w:pBdr>
-          <w:top w:val="single" w:sz="4" w:space="1" w:color="000000"/>
-          <w:left w:val="single" w:sz="4" w:space="4" w:color="000000"/>
-          <w:bottom w:val="single" w:sz="4" w:space="1" w:color="000000"/>
-          <w:right w:val="single" w:sz="4" w:space="4" w:color="000000"/>
-        </w:pBdr>
-      </w:pPr>
-    </w:p>
-    <w:p>
-      <w:pPr>
-        <w:pBdr>
-          <w:top w:val="single" w:sz="4" w:space="1" w:color="000000"/>
-          <w:left w:val="single" w:sz="4" w:space="4" w:color="000000"/>
-          <w:bottom w:val="single" w:sz="4" w:space="1" w:color="000000"/>
-          <w:right w:val="single" w:sz="4" w:space="4" w:color="000000"/>
-        </w:pBdr>
-      </w:pPr>
-    </w:p>
-    <w:p>
-      <w:pPr>
-        <w:pBdr>
-          <w:top w:val="single" w:sz="4" w:space="1" w:color="000000"/>
-          <w:left w:val="single" w:sz="4" w:space="4" w:color="000000"/>
-          <w:bottom w:val="single" w:sz="4" w:space="1" w:color="000000"/>
-          <w:right w:val="single" w:sz="4" w:space="4" w:color="000000"/>
-        </w:pBdr>
-      </w:pPr>
-    </w:p>
-    <w:p>
-      <w:pPr>
-        <w:pBdr>
-          <w:top w:val="single" w:sz="4" w:space="1" w:color="000000"/>
-          <w:left w:val="single" w:sz="4" w:space="4" w:color="000000"/>
-          <w:bottom w:val="single" w:sz="4" w:space="1" w:color="000000"/>
-          <w:right w:val="single" w:sz="4" w:space="4" w:color="000000"/>
-        </w:pBdr>
-      </w:pPr>
-    </w:p>
-    <w:p>
-      <w:pPr>
-        <w:pBdr>
-          <w:top w:val="single" w:sz="4" w:space="1" w:color="000000"/>
-          <w:left w:val="single" w:sz="4" w:space="4" w:color="000000"/>
-          <w:bottom w:val="single" w:sz="4" w:space="1" w:color="000000"/>
-          <w:right w:val="single" w:sz="4" w:space="4" w:color="000000"/>
-        </w:pBdr>
-      </w:pPr>
-    </w:p>
-    <w:p>
-      <w:pPr>
-        <w:pBdr>
-          <w:top w:val="single" w:sz="4" w:space="1" w:color="000000"/>
-          <w:left w:val="single" w:sz="4" w:space="4" w:color="000000"/>
-          <w:bottom w:val="single" w:sz="4" w:space="1" w:color="000000"/>
-          <w:right w:val="single" w:sz="4" w:space="4" w:color="000000"/>
-        </w:pBdr>
-      </w:pPr>
-    </w:p>
-    <w:p>
-      <w:pPr>
-        <w:pBdr>
-          <w:top w:val="single" w:sz="4" w:space="1" w:color="000000"/>
-          <w:left w:val="single" w:sz="4" w:space="4" w:color="000000"/>
-          <w:bottom w:val="single" w:sz="4" w:space="1" w:color="000000"/>
-          <w:right w:val="single" w:sz="4" w:space="4" w:color="000000"/>
-        </w:pBdr>
-      </w:pPr>
-    </w:p>
-    <w:p>
-      <w:pPr>
-        <w:pBdr>
-          <w:top w:val="single" w:sz="4" w:space="1" w:color="000000"/>
-          <w:left w:val="single" w:sz="4" w:space="4" w:color="000000"/>
-          <w:bottom w:val="single" w:sz="4" w:space="1" w:color="000000"/>
-          <w:right w:val="single" w:sz="4" w:space="4" w:color="000000"/>
-        </w:pBdr>
-      </w:pPr>
-    </w:p>
-    <w:p>
-      <w:pPr>
-        <w:pBdr>
-          <w:top w:val="single" w:sz="4" w:space="1" w:color="000000"/>
-          <w:left w:val="single" w:sz="4" w:space="4" w:color="000000"/>
-          <w:bottom w:val="single" w:sz="4" w:space="1" w:color="000000"/>
-          <w:right w:val="single" w:sz="4" w:space="4" w:color="000000"/>
-        </w:pBdr>
-      </w:pPr>
-    </w:p>
-    <w:p>
-      <w:pPr>
-        <w:pBdr>
-          <w:top w:val="single" w:sz="4" w:space="1" w:color="000000"/>
-          <w:left w:val="single" w:sz="4" w:space="4" w:color="000000"/>
-          <w:bottom w:val="single" w:sz="4" w:space="1" w:color="000000"/>
-          <w:right w:val="single" w:sz="4" w:space="4" w:color="000000"/>
-        </w:pBdr>
-      </w:pPr>
-    </w:p>
-    <w:p>
-      <w:pPr>
-        <w:pBdr>
-          <w:top w:val="single" w:sz="4" w:space="1" w:color="000000"/>
-          <w:left w:val="single" w:sz="4" w:space="4" w:color="000000"/>
-          <w:bottom w:val="single" w:sz="4" w:space="1" w:color="000000"/>
-          <w:right w:val="single" w:sz="4" w:space="4" w:color="000000"/>
-        </w:pBdr>
-      </w:pPr>
-    </w:p>
-    <w:p>
-      <w:pPr>
-        <w:pBdr>
-          <w:top w:val="single" w:sz="4" w:space="1" w:color="000000"/>
-          <w:left w:val="single" w:sz="4" w:space="4" w:color="000000"/>
-          <w:bottom w:val="single" w:sz="4" w:space="1" w:color="000000"/>
-          <w:right w:val="single" w:sz="4" w:space="4" w:color="000000"/>
-        </w:pBdr>
-      </w:pPr>
-    </w:p>
-    <w:p>
-      <w:pPr>
-        <w:pBdr>
-          <w:top w:val="single" w:sz="4" w:space="1" w:color="000000"/>
-          <w:left w:val="single" w:sz="4" w:space="4" w:color="000000"/>
-          <w:bottom w:val="single" w:sz="4" w:space="1" w:color="000000"/>
-          <w:right w:val="single" w:sz="4" w:space="4" w:color="000000"/>
-        </w:pBdr>
       </w:pPr>
     </w:p>
     <w:p>
@@ -2932,6 +2545,14 @@
           <w:rFonts w:ascii="Calibri" w:eastAsia="Calibri" w:hAnsi="Calibri" w:cs="Calibri"/>
         </w:rPr>
       </w:pPr>
+      <w:r>
+        <w:rPr>
+          <w:rFonts w:ascii="Calibri" w:eastAsia="Calibri" w:hAnsi="Calibri" w:cs="Calibri"/>
+          <w:b/>
+          <w:bCs/>
+        </w:rPr>
+        <w:t xml:space="preserve">Question 1: </w:t>
+      </w:r>
       <w:r>
         <w:rPr>
           <w:rFonts w:ascii="Calibri" w:eastAsia="Calibri" w:hAnsi="Calibri" w:cs="Calibri"/>
@@ -3377,8 +2998,16 @@
       <w:r>
         <w:rPr>
           <w:rFonts w:ascii="Calibri" w:eastAsia="Calibri" w:hAnsi="Calibri" w:cs="Calibri"/>
+          <w:b/>
+          <w:bCs/>
         </w:rPr>
         <w:lastRenderedPageBreak/>
+        <w:t xml:space="preserve">Question 2: </w:t>
+      </w:r>
+      <w:r>
+        <w:rPr>
+          <w:rFonts w:ascii="Calibri" w:eastAsia="Calibri" w:hAnsi="Calibri" w:cs="Calibri"/>
+        </w:rPr>
         <w:t>What does this print out?</w:t>
       </w:r>
     </w:p>
@@ -4093,15 +3722,33 @@
         <w:jc w:val="both"/>
         <w:rPr>
           <w:rFonts w:asciiTheme="majorHAnsi" w:eastAsia="Calibri" w:hAnsiTheme="majorHAnsi" w:cstheme="majorHAnsi"/>
-          <w:u w:val="single"/>
-        </w:rPr>
-      </w:pPr>
-      <w:r>
-        <w:rPr>
-          <w:rFonts w:asciiTheme="majorHAnsi" w:eastAsia="Calibri" w:hAnsiTheme="majorHAnsi" w:cstheme="majorHAnsi"/>
-          <w:u w:val="single"/>
-        </w:rPr>
-        <w:t>Did this work?  Y/N</w:t>
+        </w:rPr>
+      </w:pPr>
+      <w:r>
+        <w:rPr>
+          <w:rFonts w:asciiTheme="majorHAnsi" w:eastAsia="Calibri" w:hAnsiTheme="majorHAnsi" w:cstheme="majorHAnsi"/>
+          <w:b/>
+          <w:bCs/>
+        </w:rPr>
+        <w:t xml:space="preserve">Question 3: </w:t>
+      </w:r>
+      <w:r>
+        <w:rPr>
+          <w:rFonts w:asciiTheme="majorHAnsi" w:eastAsia="Calibri" w:hAnsiTheme="majorHAnsi" w:cstheme="majorHAnsi"/>
+        </w:rPr>
+        <w:t xml:space="preserve">Did this work?  </w:t>
+      </w:r>
+      <w:r>
+        <w:rPr>
+          <w:rFonts w:asciiTheme="majorHAnsi" w:eastAsia="Calibri" w:hAnsiTheme="majorHAnsi" w:cstheme="majorHAnsi"/>
+        </w:rPr>
+        <w:t xml:space="preserve">    </w:t>
+      </w:r>
+      <w:r>
+        <w:rPr>
+          <w:rFonts w:asciiTheme="majorHAnsi" w:eastAsia="Calibri" w:hAnsiTheme="majorHAnsi" w:cstheme="majorHAnsi"/>
+        </w:rPr>
+        <w:t>Y/N</w:t>
       </w:r>
     </w:p>
     <w:p>
@@ -4317,18 +3964,11 @@
           <w:rFonts w:asciiTheme="majorHAnsi" w:eastAsia="Calibri" w:hAnsiTheme="majorHAnsi" w:cstheme="majorHAnsi"/>
         </w:rPr>
       </w:pPr>
-    </w:p>
-    <w:p>
-      <w:pPr>
-        <w:jc w:val="both"/>
-        <w:rPr>
-          <w:rFonts w:asciiTheme="majorHAnsi" w:eastAsia="Calibri" w:hAnsiTheme="majorHAnsi" w:cstheme="majorHAnsi"/>
-        </w:rPr>
-      </w:pPr>
-      <w:r>
-        <w:rPr>
-          <w:rFonts w:asciiTheme="majorHAnsi" w:eastAsia="Calibri" w:hAnsiTheme="majorHAnsi" w:cstheme="majorHAnsi"/>
-        </w:rPr>
+      <w:r>
+        <w:rPr>
+          <w:rFonts w:asciiTheme="majorHAnsi" w:eastAsia="Calibri" w:hAnsiTheme="majorHAnsi" w:cstheme="majorHAnsi"/>
+        </w:rPr>
+        <w:lastRenderedPageBreak/>
         <w:t xml:space="preserve">Just like you can use </w:t>
       </w:r>
       <w:r>
@@ -4389,7 +4029,23 @@
           <w:b/>
           <w:bCs/>
         </w:rPr>
-        <w:t xml:space="preserve">Exercise: </w:t>
+        <w:t>Exercise</w:t>
+      </w:r>
+      <w:r>
+        <w:rPr>
+          <w:rFonts w:asciiTheme="majorHAnsi" w:eastAsia="Calibri" w:hAnsiTheme="majorHAnsi" w:cstheme="majorHAnsi"/>
+          <w:b/>
+          <w:bCs/>
+        </w:rPr>
+        <w:t xml:space="preserve"> 1</w:t>
+      </w:r>
+      <w:r>
+        <w:rPr>
+          <w:rFonts w:asciiTheme="majorHAnsi" w:eastAsia="Calibri" w:hAnsiTheme="majorHAnsi" w:cstheme="majorHAnsi"/>
+          <w:b/>
+          <w:bCs/>
+        </w:rPr>
+        <w:t xml:space="preserve">: </w:t>
       </w:r>
       <w:r>
         <w:rPr>
@@ -4505,7 +4161,23 @@
           <w:b/>
           <w:bCs/>
         </w:rPr>
-        <w:t xml:space="preserve">Exercise: </w:t>
+        <w:t>Exercise</w:t>
+      </w:r>
+      <w:r>
+        <w:rPr>
+          <w:rFonts w:asciiTheme="majorHAnsi" w:eastAsia="Calibri" w:hAnsiTheme="majorHAnsi" w:cstheme="majorHAnsi"/>
+          <w:b/>
+          <w:bCs/>
+        </w:rPr>
+        <w:t xml:space="preserve"> 2</w:t>
+      </w:r>
+      <w:r>
+        <w:rPr>
+          <w:rFonts w:asciiTheme="majorHAnsi" w:eastAsia="Calibri" w:hAnsiTheme="majorHAnsi" w:cstheme="majorHAnsi"/>
+          <w:b/>
+          <w:bCs/>
+        </w:rPr>
+        <w:t xml:space="preserve">: </w:t>
       </w:r>
       <w:r>
         <w:rPr>
@@ -4521,6 +4193,7 @@
         </w:rPr>
       </w:pPr>
     </w:p>
+    <w:p/>
     <w:p/>
     <w:p/>
     <w:p/>
@@ -5656,6 +5329,14 @@
       <w:r>
         <w:rPr>
           <w:rFonts w:ascii="Calibri" w:eastAsia="Calibri" w:hAnsi="Calibri" w:cs="Calibri"/>
+          <w:b/>
+          <w:bCs/>
+        </w:rPr>
+        <w:t xml:space="preserve">Question 1: </w:t>
+      </w:r>
+      <w:r>
+        <w:rPr>
+          <w:rFonts w:ascii="Calibri" w:eastAsia="Calibri" w:hAnsi="Calibri" w:cs="Calibri"/>
         </w:rPr>
         <w:t xml:space="preserve">What is printed out when you run it? (It takes 1 minute to run) </w:t>
       </w:r>
@@ -5756,6 +5437,14 @@
       <w:r>
         <w:rPr>
           <w:rFonts w:ascii="Calibri" w:eastAsia="Calibri" w:hAnsi="Calibri" w:cs="Calibri"/>
+          <w:b/>
+          <w:bCs/>
+        </w:rPr>
+        <w:t xml:space="preserve">Question 2: </w:t>
+      </w:r>
+      <w:r>
+        <w:rPr>
+          <w:rFonts w:ascii="Calibri" w:eastAsia="Calibri" w:hAnsi="Calibri" w:cs="Calibri"/>
         </w:rPr>
         <w:t>Now add a block to the work and run the program again moving the block backward and forward in front of the virtual Pi2Go?  What is printed out?</w:t>
       </w:r>
@@ -5859,7 +5548,23 @@
           <w:b/>
           <w:bCs/>
         </w:rPr>
-        <w:t xml:space="preserve">Exercise: </w:t>
+        <w:t>Exercise</w:t>
+      </w:r>
+      <w:r>
+        <w:rPr>
+          <w:rFonts w:ascii="Calibri" w:eastAsia="Calibri" w:hAnsi="Calibri" w:cs="Calibri"/>
+          <w:b/>
+          <w:bCs/>
+        </w:rPr>
+        <w:t xml:space="preserve"> 1</w:t>
+      </w:r>
+      <w:r>
+        <w:rPr>
+          <w:rFonts w:ascii="Calibri" w:eastAsia="Calibri" w:hAnsi="Calibri" w:cs="Calibri"/>
+          <w:b/>
+          <w:bCs/>
+        </w:rPr>
+        <w:t xml:space="preserve">: </w:t>
       </w:r>
       <w:r>
         <w:rPr>
@@ -5889,7 +5594,23 @@
           <w:b/>
           <w:bCs/>
         </w:rPr>
-        <w:t xml:space="preserve">Exercise:  </w:t>
+        <w:t>Exercise</w:t>
+      </w:r>
+      <w:r>
+        <w:rPr>
+          <w:rFonts w:ascii="Calibri" w:eastAsia="Calibri" w:hAnsi="Calibri" w:cs="Calibri"/>
+          <w:b/>
+          <w:bCs/>
+        </w:rPr>
+        <w:t xml:space="preserve"> 2</w:t>
+      </w:r>
+      <w:r>
+        <w:rPr>
+          <w:rFonts w:ascii="Calibri" w:eastAsia="Calibri" w:hAnsi="Calibri" w:cs="Calibri"/>
+          <w:b/>
+          <w:bCs/>
+        </w:rPr>
+        <w:t xml:space="preserve">:  </w:t>
       </w:r>
       <w:r>
         <w:rPr>
@@ -6298,6 +6019,14 @@
           <w:rFonts w:ascii="Calibri" w:eastAsia="Calibri" w:hAnsi="Calibri" w:cs="Calibri"/>
         </w:rPr>
       </w:pPr>
+      <w:r>
+        <w:rPr>
+          <w:rFonts w:ascii="Calibri" w:eastAsia="Calibri" w:hAnsi="Calibri" w:cs="Calibri"/>
+          <w:b/>
+          <w:bCs/>
+        </w:rPr>
+        <w:t xml:space="preserve">Question 3: </w:t>
+      </w:r>
       <w:r>
         <w:rPr>
           <w:rFonts w:ascii="Calibri" w:eastAsia="Calibri" w:hAnsi="Calibri" w:cs="Calibri"/>
@@ -6665,7 +6394,23 @@
           <w:b/>
           <w:bCs/>
         </w:rPr>
-        <w:t xml:space="preserve">Exercise: </w:t>
+        <w:t>Exercise</w:t>
+      </w:r>
+      <w:r>
+        <w:rPr>
+          <w:rFonts w:ascii="Calibri" w:eastAsia="Calibri" w:hAnsi="Calibri" w:cs="Calibri"/>
+          <w:b/>
+          <w:bCs/>
+        </w:rPr>
+        <w:t xml:space="preserve"> 3</w:t>
+      </w:r>
+      <w:r>
+        <w:rPr>
+          <w:rFonts w:ascii="Calibri" w:eastAsia="Calibri" w:hAnsi="Calibri" w:cs="Calibri"/>
+          <w:b/>
+          <w:bCs/>
+        </w:rPr>
+        <w:t xml:space="preserve">: </w:t>
       </w:r>
       <w:r>
         <w:rPr>
@@ -8489,394 +8234,41 @@
       <w:r>
         <w:rPr>
           <w:rFonts w:asciiTheme="majorHAnsi" w:eastAsia="Calibri" w:hAnsiTheme="majorHAnsi" w:cstheme="majorHAnsi"/>
+          <w:b/>
+          <w:bCs/>
+        </w:rPr>
+        <w:t xml:space="preserve">Exercise 1:  </w:t>
+      </w:r>
+      <w:r>
+        <w:rPr>
+          <w:rFonts w:asciiTheme="majorHAnsi" w:eastAsia="Calibri" w:hAnsiTheme="majorHAnsi" w:cstheme="majorHAnsi"/>
         </w:rPr>
         <w:t>Correct the program and check that it works:</w:t>
       </w:r>
     </w:p>
     <w:p>
       <w:pPr>
-        <w:pBdr>
-          <w:top w:val="single" w:sz="4" w:space="1" w:color="auto"/>
-          <w:left w:val="single" w:sz="4" w:space="4" w:color="auto"/>
-          <w:bottom w:val="single" w:sz="4" w:space="1" w:color="auto"/>
-          <w:right w:val="single" w:sz="4" w:space="4" w:color="auto"/>
-        </w:pBdr>
-        <w:jc w:val="both"/>
-        <w:rPr>
-          <w:rFonts w:asciiTheme="majorHAnsi" w:eastAsia="Calibri" w:hAnsiTheme="majorHAnsi" w:cstheme="majorHAnsi"/>
-          <w:b/>
-          <w:bCs/>
-        </w:rPr>
-      </w:pPr>
-    </w:p>
-    <w:p>
-      <w:pPr>
-        <w:pBdr>
-          <w:top w:val="single" w:sz="4" w:space="1" w:color="auto"/>
-          <w:left w:val="single" w:sz="4" w:space="4" w:color="auto"/>
-          <w:bottom w:val="single" w:sz="4" w:space="1" w:color="auto"/>
-          <w:right w:val="single" w:sz="4" w:space="4" w:color="auto"/>
-        </w:pBdr>
-        <w:jc w:val="both"/>
-        <w:rPr>
-          <w:rFonts w:asciiTheme="majorHAnsi" w:eastAsia="Calibri" w:hAnsiTheme="majorHAnsi" w:cstheme="majorHAnsi"/>
-          <w:b/>
-          <w:bCs/>
-        </w:rPr>
-      </w:pPr>
-    </w:p>
-    <w:p>
-      <w:pPr>
-        <w:pBdr>
-          <w:top w:val="single" w:sz="4" w:space="1" w:color="auto"/>
-          <w:left w:val="single" w:sz="4" w:space="4" w:color="auto"/>
-          <w:bottom w:val="single" w:sz="4" w:space="1" w:color="auto"/>
-          <w:right w:val="single" w:sz="4" w:space="4" w:color="auto"/>
-        </w:pBdr>
-        <w:jc w:val="both"/>
-        <w:rPr>
-          <w:rFonts w:asciiTheme="majorHAnsi" w:eastAsia="Calibri" w:hAnsiTheme="majorHAnsi" w:cstheme="majorHAnsi"/>
-          <w:b/>
-          <w:bCs/>
-        </w:rPr>
-      </w:pPr>
-    </w:p>
-    <w:p>
-      <w:pPr>
-        <w:pBdr>
-          <w:top w:val="single" w:sz="4" w:space="1" w:color="auto"/>
-          <w:left w:val="single" w:sz="4" w:space="4" w:color="auto"/>
-          <w:bottom w:val="single" w:sz="4" w:space="1" w:color="auto"/>
-          <w:right w:val="single" w:sz="4" w:space="4" w:color="auto"/>
-        </w:pBdr>
-        <w:jc w:val="both"/>
-        <w:rPr>
-          <w:rFonts w:asciiTheme="majorHAnsi" w:eastAsia="Calibri" w:hAnsiTheme="majorHAnsi" w:cstheme="majorHAnsi"/>
-          <w:b/>
-          <w:bCs/>
-        </w:rPr>
-      </w:pPr>
-    </w:p>
-    <w:p>
-      <w:pPr>
-        <w:pBdr>
-          <w:top w:val="single" w:sz="4" w:space="1" w:color="auto"/>
-          <w:left w:val="single" w:sz="4" w:space="4" w:color="auto"/>
-          <w:bottom w:val="single" w:sz="4" w:space="1" w:color="auto"/>
-          <w:right w:val="single" w:sz="4" w:space="4" w:color="auto"/>
-        </w:pBdr>
-        <w:jc w:val="both"/>
-        <w:rPr>
-          <w:rFonts w:asciiTheme="majorHAnsi" w:eastAsia="Calibri" w:hAnsiTheme="majorHAnsi" w:cstheme="majorHAnsi"/>
-          <w:b/>
-          <w:bCs/>
-        </w:rPr>
-      </w:pPr>
-    </w:p>
-    <w:p>
-      <w:pPr>
-        <w:pBdr>
-          <w:top w:val="single" w:sz="4" w:space="1" w:color="auto"/>
-          <w:left w:val="single" w:sz="4" w:space="4" w:color="auto"/>
-          <w:bottom w:val="single" w:sz="4" w:space="1" w:color="auto"/>
-          <w:right w:val="single" w:sz="4" w:space="4" w:color="auto"/>
-        </w:pBdr>
-        <w:jc w:val="both"/>
-        <w:rPr>
-          <w:rFonts w:asciiTheme="majorHAnsi" w:eastAsia="Calibri" w:hAnsiTheme="majorHAnsi" w:cstheme="majorHAnsi"/>
-          <w:b/>
-          <w:bCs/>
-        </w:rPr>
-      </w:pPr>
-    </w:p>
-    <w:p>
-      <w:pPr>
-        <w:pBdr>
-          <w:top w:val="single" w:sz="4" w:space="1" w:color="auto"/>
-          <w:left w:val="single" w:sz="4" w:space="4" w:color="auto"/>
-          <w:bottom w:val="single" w:sz="4" w:space="1" w:color="auto"/>
-          <w:right w:val="single" w:sz="4" w:space="4" w:color="auto"/>
-        </w:pBdr>
-        <w:jc w:val="both"/>
-        <w:rPr>
-          <w:rFonts w:asciiTheme="majorHAnsi" w:eastAsia="Calibri" w:hAnsiTheme="majorHAnsi" w:cstheme="majorHAnsi"/>
-          <w:b/>
-          <w:bCs/>
-        </w:rPr>
-      </w:pPr>
-    </w:p>
-    <w:p>
-      <w:pPr>
-        <w:pBdr>
-          <w:top w:val="single" w:sz="4" w:space="1" w:color="auto"/>
-          <w:left w:val="single" w:sz="4" w:space="4" w:color="auto"/>
-          <w:bottom w:val="single" w:sz="4" w:space="1" w:color="auto"/>
-          <w:right w:val="single" w:sz="4" w:space="4" w:color="auto"/>
-        </w:pBdr>
-        <w:jc w:val="both"/>
-        <w:rPr>
-          <w:rFonts w:asciiTheme="majorHAnsi" w:eastAsia="Calibri" w:hAnsiTheme="majorHAnsi" w:cstheme="majorHAnsi"/>
-          <w:b/>
-          <w:bCs/>
-        </w:rPr>
-      </w:pPr>
-    </w:p>
-    <w:p>
-      <w:pPr>
-        <w:pBdr>
-          <w:top w:val="single" w:sz="4" w:space="1" w:color="auto"/>
-          <w:left w:val="single" w:sz="4" w:space="4" w:color="auto"/>
-          <w:bottom w:val="single" w:sz="4" w:space="1" w:color="auto"/>
-          <w:right w:val="single" w:sz="4" w:space="4" w:color="auto"/>
-        </w:pBdr>
-        <w:jc w:val="both"/>
-        <w:rPr>
-          <w:rFonts w:asciiTheme="majorHAnsi" w:eastAsia="Calibri" w:hAnsiTheme="majorHAnsi" w:cstheme="majorHAnsi"/>
-          <w:b/>
-          <w:bCs/>
-        </w:rPr>
-      </w:pPr>
-    </w:p>
-    <w:p>
-      <w:pPr>
-        <w:pBdr>
-          <w:top w:val="single" w:sz="4" w:space="1" w:color="auto"/>
-          <w:left w:val="single" w:sz="4" w:space="4" w:color="auto"/>
-          <w:bottom w:val="single" w:sz="4" w:space="1" w:color="auto"/>
-          <w:right w:val="single" w:sz="4" w:space="4" w:color="auto"/>
-        </w:pBdr>
-        <w:jc w:val="both"/>
-        <w:rPr>
-          <w:rFonts w:asciiTheme="majorHAnsi" w:eastAsia="Calibri" w:hAnsiTheme="majorHAnsi" w:cstheme="majorHAnsi"/>
-          <w:b/>
-          <w:bCs/>
-        </w:rPr>
-      </w:pPr>
-    </w:p>
-    <w:p>
-      <w:pPr>
-        <w:pBdr>
-          <w:top w:val="single" w:sz="4" w:space="1" w:color="auto"/>
-          <w:left w:val="single" w:sz="4" w:space="4" w:color="auto"/>
-          <w:bottom w:val="single" w:sz="4" w:space="1" w:color="auto"/>
-          <w:right w:val="single" w:sz="4" w:space="4" w:color="auto"/>
-        </w:pBdr>
-        <w:jc w:val="both"/>
-        <w:rPr>
-          <w:rFonts w:asciiTheme="majorHAnsi" w:eastAsia="Calibri" w:hAnsiTheme="majorHAnsi" w:cstheme="majorHAnsi"/>
-          <w:b/>
-          <w:bCs/>
-        </w:rPr>
-      </w:pPr>
-    </w:p>
-    <w:p>
-      <w:pPr>
-        <w:pBdr>
-          <w:top w:val="single" w:sz="4" w:space="1" w:color="auto"/>
-          <w:left w:val="single" w:sz="4" w:space="4" w:color="auto"/>
-          <w:bottom w:val="single" w:sz="4" w:space="1" w:color="auto"/>
-          <w:right w:val="single" w:sz="4" w:space="4" w:color="auto"/>
-        </w:pBdr>
-        <w:jc w:val="both"/>
-        <w:rPr>
-          <w:rFonts w:asciiTheme="majorHAnsi" w:eastAsia="Calibri" w:hAnsiTheme="majorHAnsi" w:cstheme="majorHAnsi"/>
-          <w:b/>
-          <w:bCs/>
-        </w:rPr>
-      </w:pPr>
-    </w:p>
-    <w:p>
-      <w:pPr>
-        <w:pBdr>
-          <w:top w:val="single" w:sz="4" w:space="1" w:color="auto"/>
-          <w:left w:val="single" w:sz="4" w:space="4" w:color="auto"/>
-          <w:bottom w:val="single" w:sz="4" w:space="1" w:color="auto"/>
-          <w:right w:val="single" w:sz="4" w:space="4" w:color="auto"/>
-        </w:pBdr>
-        <w:jc w:val="both"/>
-        <w:rPr>
-          <w:rFonts w:asciiTheme="majorHAnsi" w:eastAsia="Calibri" w:hAnsiTheme="majorHAnsi" w:cstheme="majorHAnsi"/>
-          <w:b/>
-          <w:bCs/>
-        </w:rPr>
-      </w:pPr>
-    </w:p>
-    <w:p>
-      <w:pPr>
-        <w:pBdr>
-          <w:top w:val="single" w:sz="4" w:space="1" w:color="auto"/>
-          <w:left w:val="single" w:sz="4" w:space="4" w:color="auto"/>
-          <w:bottom w:val="single" w:sz="4" w:space="1" w:color="auto"/>
-          <w:right w:val="single" w:sz="4" w:space="4" w:color="auto"/>
-        </w:pBdr>
-        <w:jc w:val="both"/>
-        <w:rPr>
-          <w:rFonts w:asciiTheme="majorHAnsi" w:eastAsia="Calibri" w:hAnsiTheme="majorHAnsi" w:cstheme="majorHAnsi"/>
-          <w:b/>
-          <w:bCs/>
-        </w:rPr>
-      </w:pPr>
-    </w:p>
-    <w:p>
-      <w:pPr>
-        <w:pBdr>
-          <w:top w:val="single" w:sz="4" w:space="1" w:color="auto"/>
-          <w:left w:val="single" w:sz="4" w:space="4" w:color="auto"/>
-          <w:bottom w:val="single" w:sz="4" w:space="1" w:color="auto"/>
-          <w:right w:val="single" w:sz="4" w:space="4" w:color="auto"/>
-        </w:pBdr>
-        <w:jc w:val="both"/>
-        <w:rPr>
-          <w:rFonts w:asciiTheme="majorHAnsi" w:eastAsia="Calibri" w:hAnsiTheme="majorHAnsi" w:cstheme="majorHAnsi"/>
-          <w:b/>
-          <w:bCs/>
-        </w:rPr>
-      </w:pPr>
-    </w:p>
-    <w:p>
-      <w:pPr>
-        <w:pBdr>
-          <w:top w:val="single" w:sz="4" w:space="1" w:color="auto"/>
-          <w:left w:val="single" w:sz="4" w:space="4" w:color="auto"/>
-          <w:bottom w:val="single" w:sz="4" w:space="1" w:color="auto"/>
-          <w:right w:val="single" w:sz="4" w:space="4" w:color="auto"/>
-        </w:pBdr>
-        <w:jc w:val="both"/>
-        <w:rPr>
-          <w:rFonts w:asciiTheme="majorHAnsi" w:eastAsia="Calibri" w:hAnsiTheme="majorHAnsi" w:cstheme="majorHAnsi"/>
-          <w:b/>
-          <w:bCs/>
-        </w:rPr>
-      </w:pPr>
-    </w:p>
-    <w:p>
-      <w:pPr>
-        <w:pBdr>
-          <w:top w:val="single" w:sz="4" w:space="1" w:color="auto"/>
-          <w:left w:val="single" w:sz="4" w:space="4" w:color="auto"/>
-          <w:bottom w:val="single" w:sz="4" w:space="1" w:color="auto"/>
-          <w:right w:val="single" w:sz="4" w:space="4" w:color="auto"/>
-        </w:pBdr>
-        <w:jc w:val="both"/>
-        <w:rPr>
-          <w:rFonts w:asciiTheme="majorHAnsi" w:eastAsia="Calibri" w:hAnsiTheme="majorHAnsi" w:cstheme="majorHAnsi"/>
-          <w:b/>
-          <w:bCs/>
-        </w:rPr>
-      </w:pPr>
-    </w:p>
-    <w:p>
-      <w:pPr>
-        <w:pBdr>
-          <w:top w:val="single" w:sz="4" w:space="1" w:color="auto"/>
-          <w:left w:val="single" w:sz="4" w:space="4" w:color="auto"/>
-          <w:bottom w:val="single" w:sz="4" w:space="1" w:color="auto"/>
-          <w:right w:val="single" w:sz="4" w:space="4" w:color="auto"/>
-        </w:pBdr>
-        <w:jc w:val="both"/>
-        <w:rPr>
-          <w:rFonts w:asciiTheme="majorHAnsi" w:eastAsia="Calibri" w:hAnsiTheme="majorHAnsi" w:cstheme="majorHAnsi"/>
-          <w:b/>
-          <w:bCs/>
-        </w:rPr>
-      </w:pPr>
-    </w:p>
-    <w:p>
-      <w:pPr>
-        <w:pBdr>
-          <w:top w:val="single" w:sz="4" w:space="1" w:color="auto"/>
-          <w:left w:val="single" w:sz="4" w:space="4" w:color="auto"/>
-          <w:bottom w:val="single" w:sz="4" w:space="1" w:color="auto"/>
-          <w:right w:val="single" w:sz="4" w:space="4" w:color="auto"/>
-        </w:pBdr>
-        <w:jc w:val="both"/>
-        <w:rPr>
-          <w:rFonts w:asciiTheme="majorHAnsi" w:eastAsia="Calibri" w:hAnsiTheme="majorHAnsi" w:cstheme="majorHAnsi"/>
-          <w:b/>
-          <w:bCs/>
-        </w:rPr>
-      </w:pPr>
-    </w:p>
-    <w:p>
-      <w:pPr>
-        <w:pBdr>
-          <w:top w:val="single" w:sz="4" w:space="1" w:color="auto"/>
-          <w:left w:val="single" w:sz="4" w:space="4" w:color="auto"/>
-          <w:bottom w:val="single" w:sz="4" w:space="1" w:color="auto"/>
-          <w:right w:val="single" w:sz="4" w:space="4" w:color="auto"/>
-        </w:pBdr>
-        <w:jc w:val="both"/>
-        <w:rPr>
-          <w:rFonts w:asciiTheme="majorHAnsi" w:eastAsia="Calibri" w:hAnsiTheme="majorHAnsi" w:cstheme="majorHAnsi"/>
-          <w:b/>
-          <w:bCs/>
-        </w:rPr>
-      </w:pPr>
-    </w:p>
-    <w:p>
-      <w:pPr>
-        <w:pBdr>
-          <w:top w:val="single" w:sz="4" w:space="1" w:color="auto"/>
-          <w:left w:val="single" w:sz="4" w:space="4" w:color="auto"/>
-          <w:bottom w:val="single" w:sz="4" w:space="1" w:color="auto"/>
-          <w:right w:val="single" w:sz="4" w:space="4" w:color="auto"/>
-        </w:pBdr>
-        <w:jc w:val="both"/>
-        <w:rPr>
-          <w:rFonts w:asciiTheme="majorHAnsi" w:eastAsia="Calibri" w:hAnsiTheme="majorHAnsi" w:cstheme="majorHAnsi"/>
-          <w:b/>
-          <w:bCs/>
-        </w:rPr>
-      </w:pPr>
-    </w:p>
-    <w:p>
-      <w:pPr>
-        <w:pBdr>
-          <w:top w:val="single" w:sz="4" w:space="1" w:color="auto"/>
-          <w:left w:val="single" w:sz="4" w:space="4" w:color="auto"/>
-          <w:bottom w:val="single" w:sz="4" w:space="1" w:color="auto"/>
-          <w:right w:val="single" w:sz="4" w:space="4" w:color="auto"/>
-        </w:pBdr>
-        <w:jc w:val="both"/>
-        <w:rPr>
-          <w:rFonts w:asciiTheme="majorHAnsi" w:eastAsia="Calibri" w:hAnsiTheme="majorHAnsi" w:cstheme="majorHAnsi"/>
-          <w:b/>
-          <w:bCs/>
-        </w:rPr>
-      </w:pPr>
-    </w:p>
-    <w:p>
-      <w:pPr>
-        <w:pBdr>
-          <w:top w:val="single" w:sz="4" w:space="1" w:color="auto"/>
-          <w:left w:val="single" w:sz="4" w:space="4" w:color="auto"/>
-          <w:bottom w:val="single" w:sz="4" w:space="1" w:color="auto"/>
-          <w:right w:val="single" w:sz="4" w:space="4" w:color="auto"/>
-        </w:pBdr>
-        <w:jc w:val="both"/>
-        <w:rPr>
-          <w:rFonts w:asciiTheme="majorHAnsi" w:eastAsia="Calibri" w:hAnsiTheme="majorHAnsi" w:cstheme="majorHAnsi"/>
-          <w:b/>
-          <w:bCs/>
-        </w:rPr>
-      </w:pPr>
-    </w:p>
-    <w:p>
-      <w:pPr>
-        <w:jc w:val="both"/>
-        <w:rPr>
-          <w:rFonts w:asciiTheme="majorHAnsi" w:eastAsia="Calibri" w:hAnsiTheme="majorHAnsi" w:cstheme="majorHAnsi"/>
-          <w:b/>
-          <w:bCs/>
-        </w:rPr>
-      </w:pPr>
-      <w:r>
-        <w:rPr>
-          <w:rFonts w:asciiTheme="majorHAnsi" w:eastAsia="Calibri" w:hAnsiTheme="majorHAnsi" w:cstheme="majorHAnsi"/>
-          <w:b/>
-          <w:bCs/>
-        </w:rPr>
-        <w:lastRenderedPageBreak/>
+        <w:jc w:val="both"/>
+        <w:rPr>
+          <w:rFonts w:asciiTheme="majorHAnsi" w:eastAsia="Calibri" w:hAnsiTheme="majorHAnsi" w:cstheme="majorHAnsi"/>
+        </w:rPr>
+      </w:pPr>
+    </w:p>
+    <w:p>
+      <w:pPr>
+        <w:jc w:val="both"/>
+        <w:rPr>
+          <w:rFonts w:asciiTheme="majorHAnsi" w:eastAsia="Calibri" w:hAnsiTheme="majorHAnsi" w:cstheme="majorHAnsi"/>
+          <w:b/>
+          <w:bCs/>
+        </w:rPr>
+      </w:pPr>
+      <w:r>
+        <w:rPr>
+          <w:rFonts w:asciiTheme="majorHAnsi" w:eastAsia="Calibri" w:hAnsiTheme="majorHAnsi" w:cstheme="majorHAnsi"/>
+          <w:b/>
+          <w:bCs/>
+        </w:rPr>
         <w:t>Debuggers</w:t>
       </w:r>
     </w:p>
@@ -9097,6 +8489,7 @@
         <w:rPr>
           <w:rFonts w:asciiTheme="majorHAnsi" w:eastAsia="Calibri" w:hAnsiTheme="majorHAnsi" w:cstheme="majorHAnsi"/>
         </w:rPr>
+        <w:lastRenderedPageBreak/>
         <w:t xml:space="preserve">To start the debugger, you should click on the </w:t>
       </w:r>
       <w:r>
@@ -9238,7 +8631,6 @@
         <w:rPr>
           <w:rFonts w:asciiTheme="majorHAnsi" w:eastAsia="Calibri" w:hAnsiTheme="majorHAnsi" w:cstheme="majorHAnsi"/>
         </w:rPr>
-        <w:lastRenderedPageBreak/>
         <w:t xml:space="preserve">Run the Python Program you have been working on.  You will notice that it doesn’t run, but a lot of information appears in the Debugger window such as </w:t>
       </w:r>
       <w:r>
@@ -9439,15 +8831,6 @@
           <w:rFonts w:asciiTheme="majorHAnsi" w:eastAsia="Calibri" w:hAnsiTheme="majorHAnsi" w:cstheme="majorHAnsi"/>
         </w:rPr>
       </w:pPr>
-    </w:p>
-    <w:p>
-      <w:pPr>
-        <w:pStyle w:val="ListParagraph"/>
-        <w:ind w:left="0"/>
-        <w:rPr>
-          <w:rFonts w:asciiTheme="majorHAnsi" w:eastAsia="Calibri" w:hAnsiTheme="majorHAnsi" w:cstheme="majorHAnsi"/>
-        </w:rPr>
-      </w:pPr>
       <w:r>
         <w:rPr>
           <w:rFonts w:asciiTheme="majorHAnsi" w:eastAsia="Calibri" w:hAnsiTheme="majorHAnsi" w:cstheme="majorHAnsi"/>
@@ -9649,23 +9032,16 @@
     <w:p>
       <w:pPr>
         <w:rPr>
-          <w:rFonts w:ascii="Courier" w:eastAsia="Calibri" w:hAnsi="Courier" w:cstheme="majorHAnsi"/>
-          <w:bCs/>
-        </w:rPr>
-      </w:pPr>
-    </w:p>
-    <w:p>
-      <w:pPr>
-        <w:rPr>
-          <w:rFonts w:asciiTheme="majorHAnsi" w:eastAsia="Calibri" w:hAnsiTheme="majorHAnsi" w:cstheme="majorHAnsi"/>
-          <w:bCs/>
-        </w:rPr>
-      </w:pPr>
-      <w:r>
-        <w:rPr>
-          <w:rFonts w:asciiTheme="majorHAnsi" w:eastAsia="Calibri" w:hAnsiTheme="majorHAnsi" w:cstheme="majorHAnsi"/>
-          <w:bCs/>
-        </w:rPr>
+          <w:rFonts w:asciiTheme="majorHAnsi" w:eastAsia="Calibri" w:hAnsiTheme="majorHAnsi" w:cstheme="majorHAnsi"/>
+          <w:bCs/>
+        </w:rPr>
+      </w:pPr>
+      <w:r>
+        <w:rPr>
+          <w:rFonts w:asciiTheme="majorHAnsi" w:eastAsia="Calibri" w:hAnsiTheme="majorHAnsi" w:cstheme="majorHAnsi"/>
+          <w:bCs/>
+        </w:rPr>
+        <w:lastRenderedPageBreak/>
         <w:t xml:space="preserve">The bottom part of the debugger window contains values of variables like </w:t>
       </w:r>
       <w:r>
@@ -9773,21 +9149,26 @@
           <w:rFonts w:asciiTheme="majorHAnsi" w:eastAsia="Calibri" w:hAnsiTheme="majorHAnsi" w:cstheme="majorHAnsi"/>
         </w:rPr>
       </w:pPr>
-      <w:proofErr w:type="spellStart"/>
-      <w:r>
-        <w:rPr>
-          <w:rFonts w:asciiTheme="majorHAnsi" w:eastAsia="Calibri" w:hAnsiTheme="majorHAnsi" w:cstheme="majorHAnsi"/>
-          <w:b/>
-        </w:rPr>
-        <w:t>Qeustion</w:t>
-      </w:r>
-      <w:proofErr w:type="spellEnd"/>
-      <w:r>
-        <w:rPr>
-          <w:rFonts w:asciiTheme="majorHAnsi" w:eastAsia="Calibri" w:hAnsiTheme="majorHAnsi" w:cstheme="majorHAnsi"/>
-          <w:b/>
-        </w:rPr>
-        <w:t xml:space="preserve"> 5:  </w:t>
+      <w:r>
+        <w:rPr>
+          <w:rFonts w:asciiTheme="majorHAnsi" w:eastAsia="Calibri" w:hAnsiTheme="majorHAnsi" w:cstheme="majorHAnsi"/>
+          <w:b/>
+        </w:rPr>
+        <w:t>Qu</w:t>
+      </w:r>
+      <w:r>
+        <w:rPr>
+          <w:rFonts w:asciiTheme="majorHAnsi" w:eastAsia="Calibri" w:hAnsiTheme="majorHAnsi" w:cstheme="majorHAnsi"/>
+          <w:b/>
+        </w:rPr>
+        <w:t>e</w:t>
+      </w:r>
+      <w:r>
+        <w:rPr>
+          <w:rFonts w:asciiTheme="majorHAnsi" w:eastAsia="Calibri" w:hAnsiTheme="majorHAnsi" w:cstheme="majorHAnsi"/>
+          <w:b/>
+        </w:rPr>
+        <w:t xml:space="preserve">stion 5:  </w:t>
       </w:r>
       <w:r>
         <w:rPr>
@@ -10048,34 +9429,13 @@
         <w:ind w:left="0"/>
         <w:rPr>
           <w:rFonts w:asciiTheme="majorHAnsi" w:eastAsia="Calibri" w:hAnsiTheme="majorHAnsi" w:cstheme="majorHAnsi"/>
-          <w:bCs/>
-        </w:rPr>
-      </w:pPr>
-    </w:p>
-    <w:p>
-      <w:pPr>
-        <w:pStyle w:val="ListParagraph"/>
-        <w:ind w:left="0"/>
-        <w:rPr>
-          <w:rFonts w:asciiTheme="majorHAnsi" w:eastAsia="Calibri" w:hAnsiTheme="majorHAnsi" w:cstheme="majorHAnsi"/>
-          <w:bCs/>
-        </w:rPr>
-      </w:pPr>
-    </w:p>
-    <w:p>
-      <w:pPr>
-        <w:pStyle w:val="ListParagraph"/>
-        <w:ind w:left="0"/>
-        <w:rPr>
-          <w:rFonts w:asciiTheme="majorHAnsi" w:eastAsia="Calibri" w:hAnsiTheme="majorHAnsi" w:cstheme="majorHAnsi"/>
-        </w:rPr>
-      </w:pPr>
-      <w:r>
-        <w:rPr>
-          <w:rFonts w:asciiTheme="majorHAnsi" w:eastAsia="Calibri" w:hAnsiTheme="majorHAnsi" w:cstheme="majorHAnsi"/>
-          <w:b/>
-        </w:rPr>
-        <w:lastRenderedPageBreak/>
+        </w:rPr>
+      </w:pPr>
+      <w:r>
+        <w:rPr>
+          <w:rFonts w:asciiTheme="majorHAnsi" w:eastAsia="Calibri" w:hAnsiTheme="majorHAnsi" w:cstheme="majorHAnsi"/>
+          <w:b/>
+        </w:rPr>
         <w:t xml:space="preserve">Question 6:  </w:t>
       </w:r>
       <w:r>
@@ -10539,138 +9899,6 @@
         <w:rPr>
           <w:rFonts w:ascii="Calibri" w:eastAsia="Calibri" w:hAnsi="Calibri" w:cs="Calibri"/>
           <w:b/>
-          <w:sz w:val="40"/>
-          <w:szCs w:val="40"/>
-        </w:rPr>
-      </w:pPr>
-    </w:p>
-    <w:p>
-      <w:pPr>
-        <w:jc w:val="center"/>
-        <w:rPr>
-          <w:rFonts w:ascii="Calibri" w:eastAsia="Calibri" w:hAnsi="Calibri" w:cs="Calibri"/>
-          <w:b/>
-          <w:sz w:val="40"/>
-          <w:szCs w:val="40"/>
-        </w:rPr>
-      </w:pPr>
-    </w:p>
-    <w:p>
-      <w:pPr>
-        <w:jc w:val="center"/>
-        <w:rPr>
-          <w:rFonts w:ascii="Calibri" w:eastAsia="Calibri" w:hAnsi="Calibri" w:cs="Calibri"/>
-          <w:b/>
-          <w:sz w:val="40"/>
-          <w:szCs w:val="40"/>
-        </w:rPr>
-      </w:pPr>
-    </w:p>
-    <w:p>
-      <w:pPr>
-        <w:jc w:val="center"/>
-        <w:rPr>
-          <w:rFonts w:ascii="Calibri" w:eastAsia="Calibri" w:hAnsi="Calibri" w:cs="Calibri"/>
-          <w:b/>
-          <w:sz w:val="40"/>
-          <w:szCs w:val="40"/>
-        </w:rPr>
-      </w:pPr>
-    </w:p>
-    <w:p>
-      <w:pPr>
-        <w:jc w:val="center"/>
-        <w:rPr>
-          <w:rFonts w:ascii="Calibri" w:eastAsia="Calibri" w:hAnsi="Calibri" w:cs="Calibri"/>
-          <w:b/>
-          <w:sz w:val="40"/>
-          <w:szCs w:val="40"/>
-        </w:rPr>
-      </w:pPr>
-    </w:p>
-    <w:p>
-      <w:pPr>
-        <w:jc w:val="center"/>
-        <w:rPr>
-          <w:rFonts w:ascii="Calibri" w:eastAsia="Calibri" w:hAnsi="Calibri" w:cs="Calibri"/>
-          <w:b/>
-          <w:sz w:val="40"/>
-          <w:szCs w:val="40"/>
-        </w:rPr>
-      </w:pPr>
-    </w:p>
-    <w:p>
-      <w:pPr>
-        <w:jc w:val="center"/>
-        <w:rPr>
-          <w:rFonts w:ascii="Calibri" w:eastAsia="Calibri" w:hAnsi="Calibri" w:cs="Calibri"/>
-          <w:b/>
-          <w:sz w:val="40"/>
-          <w:szCs w:val="40"/>
-        </w:rPr>
-      </w:pPr>
-    </w:p>
-    <w:p>
-      <w:pPr>
-        <w:jc w:val="center"/>
-        <w:rPr>
-          <w:rFonts w:ascii="Calibri" w:eastAsia="Calibri" w:hAnsi="Calibri" w:cs="Calibri"/>
-          <w:b/>
-          <w:sz w:val="40"/>
-          <w:szCs w:val="40"/>
-        </w:rPr>
-      </w:pPr>
-    </w:p>
-    <w:p>
-      <w:pPr>
-        <w:jc w:val="center"/>
-        <w:rPr>
-          <w:rFonts w:ascii="Calibri" w:eastAsia="Calibri" w:hAnsi="Calibri" w:cs="Calibri"/>
-          <w:b/>
-          <w:sz w:val="40"/>
-          <w:szCs w:val="40"/>
-        </w:rPr>
-      </w:pPr>
-    </w:p>
-    <w:p>
-      <w:pPr>
-        <w:jc w:val="center"/>
-        <w:rPr>
-          <w:rFonts w:ascii="Calibri" w:eastAsia="Calibri" w:hAnsi="Calibri" w:cs="Calibri"/>
-          <w:b/>
-          <w:sz w:val="40"/>
-          <w:szCs w:val="40"/>
-        </w:rPr>
-      </w:pPr>
-    </w:p>
-    <w:p>
-      <w:pPr>
-        <w:jc w:val="center"/>
-        <w:rPr>
-          <w:rFonts w:ascii="Calibri" w:eastAsia="Calibri" w:hAnsi="Calibri" w:cs="Calibri"/>
-          <w:b/>
-          <w:sz w:val="40"/>
-          <w:szCs w:val="40"/>
-        </w:rPr>
-      </w:pPr>
-    </w:p>
-    <w:p>
-      <w:pPr>
-        <w:jc w:val="center"/>
-        <w:rPr>
-          <w:rFonts w:ascii="Calibri" w:eastAsia="Calibri" w:hAnsi="Calibri" w:cs="Calibri"/>
-          <w:b/>
-          <w:sz w:val="40"/>
-          <w:szCs w:val="40"/>
-        </w:rPr>
-      </w:pPr>
-    </w:p>
-    <w:p>
-      <w:pPr>
-        <w:jc w:val="center"/>
-        <w:rPr>
-          <w:rFonts w:ascii="Calibri" w:eastAsia="Calibri" w:hAnsi="Calibri" w:cs="Calibri"/>
-          <w:b/>
           <w:color w:val="00FF00"/>
           <w:sz w:val="40"/>
           <w:szCs w:val="40"/>
@@ -13543,7 +12771,23 @@
           <w:bCs/>
         </w:rPr>
         <w:lastRenderedPageBreak/>
-        <w:t xml:space="preserve">Exercise: </w:t>
+        <w:t>Exercise</w:t>
+      </w:r>
+      <w:r>
+        <w:rPr>
+          <w:rFonts w:ascii="Calibri" w:eastAsia="Calibri" w:hAnsi="Calibri" w:cs="Calibri"/>
+          <w:b/>
+          <w:bCs/>
+        </w:rPr>
+        <w:t xml:space="preserve"> 1</w:t>
+      </w:r>
+      <w:r>
+        <w:rPr>
+          <w:rFonts w:ascii="Calibri" w:eastAsia="Calibri" w:hAnsi="Calibri" w:cs="Calibri"/>
+          <w:b/>
+          <w:bCs/>
+        </w:rPr>
+        <w:t xml:space="preserve">: </w:t>
       </w:r>
       <w:r>
         <w:rPr>
@@ -13807,6 +13051,14 @@
           <w:rFonts w:ascii="Calibri" w:eastAsia="Calibri" w:hAnsi="Calibri" w:cs="Calibri"/>
         </w:rPr>
       </w:pPr>
+      <w:r>
+        <w:rPr>
+          <w:rFonts w:ascii="Calibri" w:eastAsia="Calibri" w:hAnsi="Calibri" w:cs="Calibri"/>
+          <w:b/>
+          <w:bCs/>
+        </w:rPr>
+        <w:t xml:space="preserve">Question 1: </w:t>
+      </w:r>
       <w:r>
         <w:rPr>
           <w:rFonts w:ascii="Calibri" w:eastAsia="Calibri" w:hAnsi="Calibri" w:cs="Calibri"/>
@@ -14194,8 +13446,16 @@
       <w:r>
         <w:rPr>
           <w:rFonts w:ascii="Calibri" w:eastAsia="Calibri" w:hAnsi="Calibri" w:cs="Calibri"/>
+          <w:b/>
+          <w:bCs/>
         </w:rPr>
         <w:lastRenderedPageBreak/>
+        <w:t xml:space="preserve">Question 2: </w:t>
+      </w:r>
+      <w:r>
+        <w:rPr>
+          <w:rFonts w:ascii="Calibri" w:eastAsia="Calibri" w:hAnsi="Calibri" w:cs="Calibri"/>
+        </w:rPr>
         <w:t>What does the following program do?</w:t>
       </w:r>
     </w:p>
@@ -14548,7 +13808,23 @@
           <w:b/>
           <w:bCs/>
         </w:rPr>
-        <w:t xml:space="preserve">Exercise:  </w:t>
+        <w:t>Exercise</w:t>
+      </w:r>
+      <w:r>
+        <w:rPr>
+          <w:rFonts w:ascii="Calibri" w:eastAsia="Calibri" w:hAnsi="Calibri" w:cs="Calibri"/>
+          <w:b/>
+          <w:bCs/>
+        </w:rPr>
+        <w:t xml:space="preserve"> 1</w:t>
+      </w:r>
+      <w:r>
+        <w:rPr>
+          <w:rFonts w:ascii="Calibri" w:eastAsia="Calibri" w:hAnsi="Calibri" w:cs="Calibri"/>
+          <w:b/>
+          <w:bCs/>
+        </w:rPr>
+        <w:t xml:space="preserve">:  </w:t>
       </w:r>
       <w:r>
         <w:rPr>
@@ -14848,6 +14124,14 @@
           <w:rFonts w:ascii="Calibri" w:eastAsia="Calibri" w:hAnsi="Calibri" w:cs="Calibri"/>
         </w:rPr>
       </w:pPr>
+      <w:r>
+        <w:rPr>
+          <w:rFonts w:ascii="Calibri" w:eastAsia="Calibri" w:hAnsi="Calibri" w:cs="Calibri"/>
+          <w:b/>
+          <w:bCs/>
+        </w:rPr>
+        <w:t xml:space="preserve">Question 3: </w:t>
+      </w:r>
       <w:r>
         <w:rPr>
           <w:rFonts w:ascii="Calibri" w:eastAsia="Calibri" w:hAnsi="Calibri" w:cs="Calibri"/>
@@ -15127,7 +14411,23 @@
           <w:bCs/>
         </w:rPr>
         <w:lastRenderedPageBreak/>
-        <w:t xml:space="preserve">Exercise:  </w:t>
+        <w:t>Exercise</w:t>
+      </w:r>
+      <w:r>
+        <w:rPr>
+          <w:rFonts w:ascii="Calibri" w:eastAsia="Calibri" w:hAnsi="Calibri" w:cs="Calibri"/>
+          <w:b/>
+          <w:bCs/>
+        </w:rPr>
+        <w:t xml:space="preserve"> 2</w:t>
+      </w:r>
+      <w:r>
+        <w:rPr>
+          <w:rFonts w:ascii="Calibri" w:eastAsia="Calibri" w:hAnsi="Calibri" w:cs="Calibri"/>
+          <w:b/>
+          <w:bCs/>
+        </w:rPr>
+        <w:t xml:space="preserve">:  </w:t>
       </w:r>
       <w:r>
         <w:rPr>
@@ -15169,7 +14469,23 @@
           <w:b/>
           <w:bCs/>
         </w:rPr>
-        <w:t xml:space="preserve">Exercise: </w:t>
+        <w:t>Exercise</w:t>
+      </w:r>
+      <w:r>
+        <w:rPr>
+          <w:rFonts w:ascii="Calibri" w:eastAsia="Calibri" w:hAnsi="Calibri" w:cs="Calibri"/>
+          <w:b/>
+          <w:bCs/>
+        </w:rPr>
+        <w:t xml:space="preserve"> 3</w:t>
+      </w:r>
+      <w:r>
+        <w:rPr>
+          <w:rFonts w:ascii="Calibri" w:eastAsia="Calibri" w:hAnsi="Calibri" w:cs="Calibri"/>
+          <w:b/>
+          <w:bCs/>
+        </w:rPr>
+        <w:t xml:space="preserve">: </w:t>
       </w:r>
       <w:r>
         <w:rPr>
@@ -15235,16 +14551,38 @@
           <w:rFonts w:asciiTheme="majorHAnsi" w:eastAsia="Calibri" w:hAnsiTheme="majorHAnsi" w:cstheme="majorHAnsi"/>
         </w:rPr>
       </w:pPr>
-      <w:proofErr w:type="spellStart"/>
-      <w:r>
-        <w:rPr>
-          <w:rFonts w:ascii="Calibri" w:eastAsia="Calibri" w:hAnsi="Calibri" w:cs="Calibri"/>
-          <w:b/>
-          <w:bCs/>
-        </w:rPr>
-        <w:t>Exericse</w:t>
-      </w:r>
-      <w:proofErr w:type="spellEnd"/>
+      <w:r>
+        <w:rPr>
+          <w:rFonts w:ascii="Calibri" w:eastAsia="Calibri" w:hAnsi="Calibri" w:cs="Calibri"/>
+          <w:b/>
+          <w:bCs/>
+        </w:rPr>
+        <w:t>Exerc</w:t>
+      </w:r>
+      <w:r>
+        <w:rPr>
+          <w:rFonts w:ascii="Calibri" w:eastAsia="Calibri" w:hAnsi="Calibri" w:cs="Calibri"/>
+          <w:b/>
+          <w:bCs/>
+        </w:rPr>
+        <w:t>i</w:t>
+      </w:r>
+      <w:r>
+        <w:rPr>
+          <w:rFonts w:ascii="Calibri" w:eastAsia="Calibri" w:hAnsi="Calibri" w:cs="Calibri"/>
+          <w:b/>
+          <w:bCs/>
+        </w:rPr>
+        <w:t>se</w:t>
+      </w:r>
+      <w:r>
+        <w:rPr>
+          <w:rFonts w:ascii="Calibri" w:eastAsia="Calibri" w:hAnsi="Calibri" w:cs="Calibri"/>
+          <w:b/>
+          <w:bCs/>
+        </w:rPr>
+        <w:t xml:space="preserve"> 4</w:t>
+      </w:r>
       <w:r>
         <w:rPr>
           <w:rFonts w:ascii="Calibri" w:eastAsia="Calibri" w:hAnsi="Calibri" w:cs="Calibri"/>
@@ -16503,6 +15841,14 @@
           <w:rFonts w:asciiTheme="majorHAnsi" w:eastAsia="Calibri" w:hAnsiTheme="majorHAnsi" w:cstheme="majorHAnsi"/>
         </w:rPr>
       </w:pPr>
+      <w:r>
+        <w:rPr>
+          <w:rFonts w:asciiTheme="majorHAnsi" w:eastAsia="Calibri" w:hAnsiTheme="majorHAnsi" w:cstheme="majorHAnsi"/>
+          <w:b/>
+          <w:bCs/>
+        </w:rPr>
+        <w:t xml:space="preserve">Question 1: </w:t>
+      </w:r>
       <w:r>
         <w:rPr>
           <w:rFonts w:asciiTheme="majorHAnsi" w:eastAsia="Calibri" w:hAnsiTheme="majorHAnsi" w:cstheme="majorHAnsi"/>
@@ -17063,7 +16409,21 @@
           <w:rFonts w:asciiTheme="majorHAnsi" w:eastAsia="Calibri" w:hAnsiTheme="majorHAnsi" w:cstheme="majorHAnsi"/>
           <w:b/>
         </w:rPr>
-        <w:t xml:space="preserve">Question: </w:t>
+        <w:t>Question</w:t>
+      </w:r>
+      <w:r>
+        <w:rPr>
+          <w:rFonts w:asciiTheme="majorHAnsi" w:eastAsia="Calibri" w:hAnsiTheme="majorHAnsi" w:cstheme="majorHAnsi"/>
+          <w:b/>
+        </w:rPr>
+        <w:t xml:space="preserve"> 2</w:t>
+      </w:r>
+      <w:r>
+        <w:rPr>
+          <w:rFonts w:asciiTheme="majorHAnsi" w:eastAsia="Calibri" w:hAnsiTheme="majorHAnsi" w:cstheme="majorHAnsi"/>
+          <w:b/>
+        </w:rPr>
+        <w:t xml:space="preserve">: </w:t>
       </w:r>
       <w:r>
         <w:rPr>
@@ -17236,7 +16596,23 @@
           <w:b/>
           <w:bCs/>
         </w:rPr>
-        <w:t xml:space="preserve">Exercise:  </w:t>
+        <w:t>Exercise</w:t>
+      </w:r>
+      <w:r>
+        <w:rPr>
+          <w:rFonts w:asciiTheme="majorHAnsi" w:eastAsia="Calibri" w:hAnsiTheme="majorHAnsi" w:cstheme="majorHAnsi"/>
+          <w:b/>
+          <w:bCs/>
+        </w:rPr>
+        <w:t xml:space="preserve"> 1</w:t>
+      </w:r>
+      <w:r>
+        <w:rPr>
+          <w:rFonts w:asciiTheme="majorHAnsi" w:eastAsia="Calibri" w:hAnsiTheme="majorHAnsi" w:cstheme="majorHAnsi"/>
+          <w:b/>
+          <w:bCs/>
+        </w:rPr>
+        <w:t xml:space="preserve">:  </w:t>
       </w:r>
       <w:r>
         <w:rPr>
@@ -17274,6 +16650,14 @@
           <w:rFonts w:asciiTheme="majorHAnsi" w:eastAsia="Calibri" w:hAnsiTheme="majorHAnsi" w:cstheme="majorHAnsi"/>
         </w:rPr>
       </w:pPr>
+      <w:r>
+        <w:rPr>
+          <w:rFonts w:asciiTheme="majorHAnsi" w:eastAsia="Calibri" w:hAnsiTheme="majorHAnsi" w:cstheme="majorHAnsi"/>
+          <w:b/>
+          <w:bCs/>
+        </w:rPr>
+        <w:t xml:space="preserve">Question 3: </w:t>
+      </w:r>
       <w:r>
         <w:rPr>
           <w:rFonts w:asciiTheme="majorHAnsi" w:eastAsia="Calibri" w:hAnsiTheme="majorHAnsi" w:cstheme="majorHAnsi"/>
@@ -17678,10 +17062,19 @@
           <w:rFonts w:asciiTheme="majorHAnsi" w:eastAsia="Calibri" w:hAnsiTheme="majorHAnsi" w:cstheme="majorHAnsi"/>
         </w:rPr>
       </w:pPr>
-      <w:r>
-        <w:rPr>
-          <w:rFonts w:asciiTheme="majorHAnsi" w:eastAsia="Calibri" w:hAnsiTheme="majorHAnsi" w:cstheme="majorHAnsi"/>
-        </w:rPr>
+    </w:p>
+    <w:p>
+      <w:pPr>
+        <w:jc w:val="both"/>
+        <w:rPr>
+          <w:rFonts w:asciiTheme="majorHAnsi" w:eastAsia="Calibri" w:hAnsiTheme="majorHAnsi" w:cstheme="majorHAnsi"/>
+        </w:rPr>
+      </w:pPr>
+      <w:r>
+        <w:rPr>
+          <w:rFonts w:asciiTheme="majorHAnsi" w:eastAsia="Calibri" w:hAnsiTheme="majorHAnsi" w:cstheme="majorHAnsi"/>
+        </w:rPr>
+        <w:lastRenderedPageBreak/>
         <w:t>Now try executing your new version of the turn function.</w:t>
       </w:r>
     </w:p>
@@ -17703,8 +17096,15 @@
       <w:r>
         <w:rPr>
           <w:rFonts w:asciiTheme="majorHAnsi" w:eastAsia="Calibri" w:hAnsiTheme="majorHAnsi" w:cstheme="majorHAnsi"/>
-        </w:rPr>
-        <w:lastRenderedPageBreak/>
+          <w:b/>
+          <w:bCs/>
+        </w:rPr>
+        <w:t xml:space="preserve">Question 4: </w:t>
+      </w:r>
+      <w:r>
+        <w:rPr>
+          <w:rFonts w:asciiTheme="majorHAnsi" w:eastAsia="Calibri" w:hAnsiTheme="majorHAnsi" w:cstheme="majorHAnsi"/>
+        </w:rPr>
         <w:t>What happens?</w:t>
       </w:r>
     </w:p>
@@ -17883,7 +17283,23 @@
           <w:b/>
           <w:bCs/>
         </w:rPr>
-        <w:t xml:space="preserve">Exercise: </w:t>
+        <w:t>Exercise</w:t>
+      </w:r>
+      <w:r>
+        <w:rPr>
+          <w:rFonts w:asciiTheme="majorHAnsi" w:eastAsia="Calibri" w:hAnsiTheme="majorHAnsi" w:cstheme="majorHAnsi"/>
+          <w:b/>
+          <w:bCs/>
+        </w:rPr>
+        <w:t xml:space="preserve"> 2</w:t>
+      </w:r>
+      <w:r>
+        <w:rPr>
+          <w:rFonts w:asciiTheme="majorHAnsi" w:eastAsia="Calibri" w:hAnsiTheme="majorHAnsi" w:cstheme="majorHAnsi"/>
+          <w:b/>
+          <w:bCs/>
+        </w:rPr>
+        <w:t xml:space="preserve">: </w:t>
       </w:r>
       <w:r>
         <w:rPr>
@@ -17925,8 +17341,6 @@
     <w:p/>
     <w:p/>
     <w:p/>
-    <w:p/>
-    <w:p/>
     <w:p>
       <w:pPr>
         <w:jc w:val="center"/>
@@ -18283,15 +17697,7 @@
         <w:rPr>
           <w:rFonts w:asciiTheme="majorHAnsi" w:eastAsia="Calibri" w:hAnsiTheme="majorHAnsi" w:cstheme="majorHAnsi"/>
         </w:rPr>
-        <w:t>an</w:t>
-      </w:r>
-      <w:bookmarkStart w:id="2" w:name="_GoBack"/>
-      <w:bookmarkEnd w:id="2"/>
-      <w:r>
-        <w:rPr>
-          <w:rFonts w:asciiTheme="majorHAnsi" w:eastAsia="Calibri" w:hAnsiTheme="majorHAnsi" w:cstheme="majorHAnsi"/>
-        </w:rPr>
-        <w:t xml:space="preserve"> obstacle on </w:t>
+        <w:t xml:space="preserve">an obstacle on </w:t>
       </w:r>
       <w:r>
         <w:rPr>
@@ -18433,7 +17839,23 @@
           <w:rFonts w:ascii="Calibri" w:eastAsia="Calibri" w:hAnsi="Calibri" w:cs="Calibri"/>
           <w:b/>
         </w:rPr>
-        <w:t xml:space="preserve">Exercise:  </w:t>
+        <w:t>Exercise</w:t>
+      </w:r>
+      <w:r>
+        <w:rPr>
+          <w:rFonts w:ascii="Calibri" w:eastAsia="Calibri" w:hAnsi="Calibri" w:cs="Calibri"/>
+          <w:b/>
+        </w:rPr>
+        <w:t xml:space="preserve"> 1</w:t>
+      </w:r>
+      <w:bookmarkStart w:id="2" w:name="_GoBack"/>
+      <w:bookmarkEnd w:id="2"/>
+      <w:r>
+        <w:rPr>
+          <w:rFonts w:ascii="Calibri" w:eastAsia="Calibri" w:hAnsi="Calibri" w:cs="Calibri"/>
+          <w:b/>
+        </w:rPr>
+        <w:t xml:space="preserve">:  </w:t>
       </w:r>
       <w:r>
         <w:rPr>

</xml_diff>